<commit_message>
Grub: Update Markerl und VIP-Karte
</commit_message>
<xml_diff>
--- a/2014/Markerl/Cocktailmarkerl.docx
+++ b/2014/Markerl/Cocktailmarkerl.docx
@@ -6,13 +6,12 @@
       <w:r>
         <w:rPr>
           <w:noProof/>
-          <w:lang w:val="en-GB" w:eastAsia="en-GB"/>
         </w:rPr>
         <w:drawing>
-          <wp:anchor distT="0" distB="0" distL="114300" distR="114300" simplePos="0" relativeHeight="251677696" behindDoc="1" locked="0" layoutInCell="1" allowOverlap="1" wp14:anchorId="35DD9B6E" wp14:editId="11A0A16E">
+          <wp:anchor distT="0" distB="0" distL="114300" distR="114300" simplePos="0" relativeHeight="251665408" behindDoc="1" locked="0" layoutInCell="1" allowOverlap="1" wp14:anchorId="7121FE2C" wp14:editId="4020D86B">
             <wp:simplePos x="0" y="0"/>
             <wp:positionH relativeFrom="column">
-              <wp:posOffset>3823335</wp:posOffset>
+              <wp:posOffset>3827780</wp:posOffset>
             </wp:positionH>
             <wp:positionV relativeFrom="paragraph">
               <wp:posOffset>52705</wp:posOffset>
@@ -28,7 +27,7 @@
                 <wp:lineTo x="0" y="0"/>
               </wp:wrapPolygon>
             </wp:wrapTight>
-            <wp:docPr id="24" name="Grafik 24" descr="K:\Eigene Dateien\Feuerwehr\2013\GN\Markerl\Markerl Cocktail.jpg"/>
+            <wp:docPr id="3" name="Grafik 3" descr="K:\Eigene Dateien\Feuerwehr\Glarea Nox\2014\Markerl\Markerl Cocktail.jpg"/>
             <wp:cNvGraphicFramePr>
               <a:graphicFrameLocks xmlns:a="http://schemas.openxmlformats.org/drawingml/2006/main" noChangeAspect="1"/>
             </wp:cNvGraphicFramePr>
@@ -36,7 +35,7 @@
               <a:graphicData uri="http://schemas.openxmlformats.org/drawingml/2006/picture">
                 <pic:pic xmlns:pic="http://schemas.openxmlformats.org/drawingml/2006/picture">
                   <pic:nvPicPr>
-                    <pic:cNvPr id="0" name="Picture 1" descr="K:\Eigene Dateien\Feuerwehr\2013\GN\Markerl\Markerl Cocktail.jpg"/>
+                    <pic:cNvPr id="0" name="Picture 1" descr="K:\Eigene Dateien\Feuerwehr\Glarea Nox\2014\Markerl\Markerl Cocktail.jpg"/>
                     <pic:cNvPicPr>
                       <a:picLocks noChangeAspect="1" noChangeArrowheads="1"/>
                     </pic:cNvPicPr>
@@ -82,13 +81,12 @@
       <w:r>
         <w:rPr>
           <w:noProof/>
-          <w:lang w:val="en-GB" w:eastAsia="en-GB"/>
         </w:rPr>
         <w:drawing>
-          <wp:anchor distT="0" distB="0" distL="114300" distR="114300" simplePos="0" relativeHeight="251675648" behindDoc="1" locked="0" layoutInCell="1" allowOverlap="1" wp14:anchorId="5A5DC3F6" wp14:editId="5A33ADC0">
+          <wp:anchor distT="0" distB="0" distL="114300" distR="114300" simplePos="0" relativeHeight="251661312" behindDoc="1" locked="0" layoutInCell="1" allowOverlap="1" wp14:anchorId="471B5311" wp14:editId="7E4E96FA">
             <wp:simplePos x="0" y="0"/>
             <wp:positionH relativeFrom="column">
-              <wp:posOffset>2023110</wp:posOffset>
+              <wp:posOffset>2020570</wp:posOffset>
             </wp:positionH>
             <wp:positionV relativeFrom="paragraph">
               <wp:posOffset>52705</wp:posOffset>
@@ -104,7 +102,7 @@
                 <wp:lineTo x="0" y="0"/>
               </wp:wrapPolygon>
             </wp:wrapTight>
-            <wp:docPr id="16" name="Grafik 16" descr="K:\Eigene Dateien\Feuerwehr\2013\GN\Markerl\Markerl Cocktail.jpg"/>
+            <wp:docPr id="2" name="Grafik 2" descr="K:\Eigene Dateien\Feuerwehr\Glarea Nox\2014\Markerl\Markerl Cocktail.jpg"/>
             <wp:cNvGraphicFramePr>
               <a:graphicFrameLocks xmlns:a="http://schemas.openxmlformats.org/drawingml/2006/main" noChangeAspect="1"/>
             </wp:cNvGraphicFramePr>
@@ -112,7 +110,7 @@
               <a:graphicData uri="http://schemas.openxmlformats.org/drawingml/2006/picture">
                 <pic:pic xmlns:pic="http://schemas.openxmlformats.org/drawingml/2006/picture">
                   <pic:nvPicPr>
-                    <pic:cNvPr id="0" name="Picture 1" descr="K:\Eigene Dateien\Feuerwehr\2013\GN\Markerl\Markerl Cocktail.jpg"/>
+                    <pic:cNvPr id="0" name="Picture 1" descr="K:\Eigene Dateien\Feuerwehr\Glarea Nox\2014\Markerl\Markerl Cocktail.jpg"/>
                     <pic:cNvPicPr>
                       <a:picLocks noChangeAspect="1" noChangeArrowheads="1"/>
                     </pic:cNvPicPr>
@@ -158,13 +156,12 @@
       <w:r>
         <w:rPr>
           <w:noProof/>
-          <w:lang w:val="en-GB" w:eastAsia="en-GB"/>
         </w:rPr>
         <w:drawing>
-          <wp:anchor distT="0" distB="0" distL="114300" distR="114300" simplePos="0" relativeHeight="251673600" behindDoc="1" locked="0" layoutInCell="1" allowOverlap="1" wp14:anchorId="0B9D827C" wp14:editId="34A37975">
+          <wp:anchor distT="0" distB="0" distL="114300" distR="114300" simplePos="0" relativeHeight="251656192" behindDoc="1" locked="0" layoutInCell="1" allowOverlap="1" wp14:anchorId="2802F2ED" wp14:editId="142E3C8D">
             <wp:simplePos x="0" y="0"/>
             <wp:positionH relativeFrom="column">
-              <wp:posOffset>222885</wp:posOffset>
+              <wp:posOffset>220345</wp:posOffset>
             </wp:positionH>
             <wp:positionV relativeFrom="paragraph">
               <wp:posOffset>52705</wp:posOffset>
@@ -180,7 +177,7 @@
                 <wp:lineTo x="0" y="0"/>
               </wp:wrapPolygon>
             </wp:wrapTight>
-            <wp:docPr id="10" name="Grafik 10" descr="K:\Eigene Dateien\Feuerwehr\2013\GN\Markerl\Markerl Cocktail.jpg"/>
+            <wp:docPr id="1" name="Grafik 1" descr="K:\Eigene Dateien\Feuerwehr\Glarea Nox\2014\Markerl\Markerl Cocktail.jpg"/>
             <wp:cNvGraphicFramePr>
               <a:graphicFrameLocks xmlns:a="http://schemas.openxmlformats.org/drawingml/2006/main" noChangeAspect="1"/>
             </wp:cNvGraphicFramePr>
@@ -188,7 +185,7 @@
               <a:graphicData uri="http://schemas.openxmlformats.org/drawingml/2006/picture">
                 <pic:pic xmlns:pic="http://schemas.openxmlformats.org/drawingml/2006/picture">
                   <pic:nvPicPr>
-                    <pic:cNvPr id="0" name="Picture 1" descr="K:\Eigene Dateien\Feuerwehr\2013\GN\Markerl\Markerl Cocktail.jpg"/>
+                    <pic:cNvPr id="0" name="Picture 1" descr="K:\Eigene Dateien\Feuerwehr\Glarea Nox\2014\Markerl\Markerl Cocktail.jpg"/>
                     <pic:cNvPicPr>
                       <a:picLocks noChangeAspect="1" noChangeArrowheads="1"/>
                     </pic:cNvPicPr>
@@ -240,7 +237,7 @@
       <w:bookmarkEnd w:id="0"/>
       <w:r>
         <w:drawing>
-          <wp:anchor distT="0" distB="0" distL="114300" distR="114300" simplePos="0" relativeHeight="251702272" behindDoc="1" locked="0" layoutInCell="1" allowOverlap="1" wp14:anchorId="775D94F6" wp14:editId="5C289189">
+          <wp:anchor distT="0" distB="0" distL="114300" distR="114300" simplePos="0" relativeHeight="251731968" behindDoc="1" locked="0" layoutInCell="1" allowOverlap="1" wp14:anchorId="4BFCDE7A" wp14:editId="3EEFD0ED">
             <wp:simplePos x="0" y="0"/>
             <wp:positionH relativeFrom="column">
               <wp:posOffset>-1905000</wp:posOffset>
@@ -259,7 +256,7 @@
                 <wp:lineTo x="0" y="0"/>
               </wp:wrapPolygon>
             </wp:wrapTight>
-            <wp:docPr id="42" name="Grafik 42" descr="K:\Eigene Dateien\Feuerwehr\2013\GN\Markerl\Markerl Cocktail.jpg"/>
+            <wp:docPr id="23" name="Grafik 23" descr="K:\Eigene Dateien\Feuerwehr\Glarea Nox\2014\Markerl\Markerl Cocktail.jpg"/>
             <wp:cNvGraphicFramePr>
               <a:graphicFrameLocks xmlns:a="http://schemas.openxmlformats.org/drawingml/2006/main" noChangeAspect="1"/>
             </wp:cNvGraphicFramePr>
@@ -267,7 +264,7 @@
               <a:graphicData uri="http://schemas.openxmlformats.org/drawingml/2006/picture">
                 <pic:pic xmlns:pic="http://schemas.openxmlformats.org/drawingml/2006/picture">
                   <pic:nvPicPr>
-                    <pic:cNvPr id="0" name="Picture 1" descr="K:\Eigene Dateien\Feuerwehr\2013\GN\Markerl\Markerl Cocktail.jpg"/>
+                    <pic:cNvPr id="0" name="Picture 1" descr="K:\Eigene Dateien\Feuerwehr\Glarea Nox\2014\Markerl\Markerl Cocktail.jpg"/>
                     <pic:cNvPicPr>
                       <a:picLocks noChangeAspect="1" noChangeArrowheads="1"/>
                     </pic:cNvPicPr>
@@ -312,10 +309,10 @@
       </w:r>
       <w:r>
         <w:drawing>
-          <wp:anchor distT="0" distB="0" distL="114300" distR="114300" simplePos="0" relativeHeight="251701248" behindDoc="1" locked="0" layoutInCell="1" allowOverlap="1" wp14:anchorId="6DD82C18" wp14:editId="19209453">
+          <wp:anchor distT="0" distB="0" distL="114300" distR="114300" simplePos="0" relativeHeight="251730944" behindDoc="1" locked="0" layoutInCell="1" allowOverlap="1" wp14:anchorId="2B71CDBC" wp14:editId="47EE7EEA">
             <wp:simplePos x="0" y="0"/>
             <wp:positionH relativeFrom="column">
-              <wp:posOffset>-3705225</wp:posOffset>
+              <wp:posOffset>-3712210</wp:posOffset>
             </wp:positionH>
             <wp:positionV relativeFrom="paragraph">
               <wp:posOffset>6475730</wp:posOffset>
@@ -331,7 +328,7 @@
                 <wp:lineTo x="0" y="0"/>
               </wp:wrapPolygon>
             </wp:wrapTight>
-            <wp:docPr id="41" name="Grafik 41" descr="K:\Eigene Dateien\Feuerwehr\2013\GN\Markerl\Markerl Cocktail.jpg"/>
+            <wp:docPr id="22" name="Grafik 22" descr="K:\Eigene Dateien\Feuerwehr\Glarea Nox\2014\Markerl\Markerl Cocktail.jpg"/>
             <wp:cNvGraphicFramePr>
               <a:graphicFrameLocks xmlns:a="http://schemas.openxmlformats.org/drawingml/2006/main" noChangeAspect="1"/>
             </wp:cNvGraphicFramePr>
@@ -339,7 +336,7 @@
               <a:graphicData uri="http://schemas.openxmlformats.org/drawingml/2006/picture">
                 <pic:pic xmlns:pic="http://schemas.openxmlformats.org/drawingml/2006/picture">
                   <pic:nvPicPr>
-                    <pic:cNvPr id="0" name="Picture 1" descr="K:\Eigene Dateien\Feuerwehr\2013\GN\Markerl\Markerl Cocktail.jpg"/>
+                    <pic:cNvPr id="0" name="Picture 1" descr="K:\Eigene Dateien\Feuerwehr\Glarea Nox\2014\Markerl\Markerl Cocktail.jpg"/>
                     <pic:cNvPicPr>
                       <a:picLocks noChangeAspect="1" noChangeArrowheads="1"/>
                     </pic:cNvPicPr>
@@ -384,10 +381,10 @@
       </w:r>
       <w:r>
         <w:drawing>
-          <wp:anchor distT="0" distB="0" distL="114300" distR="114300" simplePos="0" relativeHeight="251700224" behindDoc="1" locked="0" layoutInCell="1" allowOverlap="1" wp14:anchorId="2C7308D6" wp14:editId="5426C173">
+          <wp:anchor distT="0" distB="0" distL="114300" distR="114300" simplePos="0" relativeHeight="251697152" behindDoc="1" locked="0" layoutInCell="1" allowOverlap="1" wp14:anchorId="04927631" wp14:editId="01CCDE1E">
             <wp:simplePos x="0" y="0"/>
             <wp:positionH relativeFrom="column">
-              <wp:posOffset>-5505450</wp:posOffset>
+              <wp:posOffset>-5512435</wp:posOffset>
             </wp:positionH>
             <wp:positionV relativeFrom="paragraph">
               <wp:posOffset>6475730</wp:posOffset>
@@ -403,7 +400,7 @@
                 <wp:lineTo x="0" y="0"/>
               </wp:wrapPolygon>
             </wp:wrapTight>
-            <wp:docPr id="40" name="Grafik 40" descr="K:\Eigene Dateien\Feuerwehr\2013\GN\Markerl\Markerl Cocktail.jpg"/>
+            <wp:docPr id="21" name="Grafik 21" descr="K:\Eigene Dateien\Feuerwehr\Glarea Nox\2014\Markerl\Markerl Cocktail.jpg"/>
             <wp:cNvGraphicFramePr>
               <a:graphicFrameLocks xmlns:a="http://schemas.openxmlformats.org/drawingml/2006/main" noChangeAspect="1"/>
             </wp:cNvGraphicFramePr>
@@ -411,7 +408,7 @@
               <a:graphicData uri="http://schemas.openxmlformats.org/drawingml/2006/picture">
                 <pic:pic xmlns:pic="http://schemas.openxmlformats.org/drawingml/2006/picture">
                   <pic:nvPicPr>
-                    <pic:cNvPr id="0" name="Picture 1" descr="K:\Eigene Dateien\Feuerwehr\2013\GN\Markerl\Markerl Cocktail.jpg"/>
+                    <pic:cNvPr id="0" name="Picture 1" descr="K:\Eigene Dateien\Feuerwehr\Glarea Nox\2014\Markerl\Markerl Cocktail.jpg"/>
                     <pic:cNvPicPr>
                       <a:picLocks noChangeAspect="1" noChangeArrowheads="1"/>
                     </pic:cNvPicPr>
@@ -456,7 +453,7 @@
       </w:r>
       <w:r>
         <w:drawing>
-          <wp:anchor distT="0" distB="0" distL="114300" distR="114300" simplePos="0" relativeHeight="251698176" behindDoc="1" locked="0" layoutInCell="1" allowOverlap="1" wp14:anchorId="2E81206B" wp14:editId="2AC56F3B">
+          <wp:anchor distT="0" distB="0" distL="114300" distR="114300" simplePos="0" relativeHeight="251696128" behindDoc="1" locked="0" layoutInCell="1" allowOverlap="1" wp14:anchorId="457C6ACA" wp14:editId="5119AA5D">
             <wp:simplePos x="0" y="0"/>
             <wp:positionH relativeFrom="column">
               <wp:posOffset>-1905000</wp:posOffset>
@@ -475,7 +472,7 @@
                 <wp:lineTo x="0" y="0"/>
               </wp:wrapPolygon>
             </wp:wrapTight>
-            <wp:docPr id="39" name="Grafik 39" descr="K:\Eigene Dateien\Feuerwehr\2013\GN\Markerl\Markerl Cocktail.jpg"/>
+            <wp:docPr id="20" name="Grafik 20" descr="K:\Eigene Dateien\Feuerwehr\Glarea Nox\2014\Markerl\Markerl Cocktail.jpg"/>
             <wp:cNvGraphicFramePr>
               <a:graphicFrameLocks xmlns:a="http://schemas.openxmlformats.org/drawingml/2006/main" noChangeAspect="1"/>
             </wp:cNvGraphicFramePr>
@@ -483,7 +480,7 @@
               <a:graphicData uri="http://schemas.openxmlformats.org/drawingml/2006/picture">
                 <pic:pic xmlns:pic="http://schemas.openxmlformats.org/drawingml/2006/picture">
                   <pic:nvPicPr>
-                    <pic:cNvPr id="0" name="Picture 1" descr="K:\Eigene Dateien\Feuerwehr\2013\GN\Markerl\Markerl Cocktail.jpg"/>
+                    <pic:cNvPr id="0" name="Picture 1" descr="K:\Eigene Dateien\Feuerwehr\Glarea Nox\2014\Markerl\Markerl Cocktail.jpg"/>
                     <pic:cNvPicPr>
                       <a:picLocks noChangeAspect="1" noChangeArrowheads="1"/>
                     </pic:cNvPicPr>
@@ -528,10 +525,10 @@
       </w:r>
       <w:r>
         <w:drawing>
-          <wp:anchor distT="0" distB="0" distL="114300" distR="114300" simplePos="0" relativeHeight="251697152" behindDoc="1" locked="0" layoutInCell="1" allowOverlap="1" wp14:anchorId="7348F369" wp14:editId="50AF0033">
+          <wp:anchor distT="0" distB="0" distL="114300" distR="114300" simplePos="0" relativeHeight="251694080" behindDoc="1" locked="0" layoutInCell="1" allowOverlap="1" wp14:anchorId="60A98999" wp14:editId="6310AE49">
             <wp:simplePos x="0" y="0"/>
             <wp:positionH relativeFrom="column">
-              <wp:posOffset>-3705225</wp:posOffset>
+              <wp:posOffset>-3712210</wp:posOffset>
             </wp:positionH>
             <wp:positionV relativeFrom="paragraph">
               <wp:posOffset>5189855</wp:posOffset>
@@ -547,7 +544,7 @@
                 <wp:lineTo x="0" y="0"/>
               </wp:wrapPolygon>
             </wp:wrapTight>
-            <wp:docPr id="38" name="Grafik 38" descr="K:\Eigene Dateien\Feuerwehr\2013\GN\Markerl\Markerl Cocktail.jpg"/>
+            <wp:docPr id="19" name="Grafik 19" descr="K:\Eigene Dateien\Feuerwehr\Glarea Nox\2014\Markerl\Markerl Cocktail.jpg"/>
             <wp:cNvGraphicFramePr>
               <a:graphicFrameLocks xmlns:a="http://schemas.openxmlformats.org/drawingml/2006/main" noChangeAspect="1"/>
             </wp:cNvGraphicFramePr>
@@ -555,7 +552,7 @@
               <a:graphicData uri="http://schemas.openxmlformats.org/drawingml/2006/picture">
                 <pic:pic xmlns:pic="http://schemas.openxmlformats.org/drawingml/2006/picture">
                   <pic:nvPicPr>
-                    <pic:cNvPr id="0" name="Picture 1" descr="K:\Eigene Dateien\Feuerwehr\2013\GN\Markerl\Markerl Cocktail.jpg"/>
+                    <pic:cNvPr id="0" name="Picture 1" descr="K:\Eigene Dateien\Feuerwehr\Glarea Nox\2014\Markerl\Markerl Cocktail.jpg"/>
                     <pic:cNvPicPr>
                       <a:picLocks noChangeAspect="1" noChangeArrowheads="1"/>
                     </pic:cNvPicPr>
@@ -600,10 +597,10 @@
       </w:r>
       <w:r>
         <w:drawing>
-          <wp:anchor distT="0" distB="0" distL="114300" distR="114300" simplePos="0" relativeHeight="251696128" behindDoc="1" locked="0" layoutInCell="1" allowOverlap="1" wp14:anchorId="64A78482" wp14:editId="09936338">
+          <wp:anchor distT="0" distB="0" distL="114300" distR="114300" simplePos="0" relativeHeight="251692032" behindDoc="1" locked="0" layoutInCell="1" allowOverlap="1" wp14:anchorId="11FB2274" wp14:editId="6A658040">
             <wp:simplePos x="0" y="0"/>
             <wp:positionH relativeFrom="column">
-              <wp:posOffset>-5505450</wp:posOffset>
+              <wp:posOffset>-5512435</wp:posOffset>
             </wp:positionH>
             <wp:positionV relativeFrom="paragraph">
               <wp:posOffset>5189855</wp:posOffset>
@@ -619,7 +616,7 @@
                 <wp:lineTo x="0" y="0"/>
               </wp:wrapPolygon>
             </wp:wrapTight>
-            <wp:docPr id="37" name="Grafik 37" descr="K:\Eigene Dateien\Feuerwehr\2013\GN\Markerl\Markerl Cocktail.jpg"/>
+            <wp:docPr id="18" name="Grafik 18" descr="K:\Eigene Dateien\Feuerwehr\Glarea Nox\2014\Markerl\Markerl Cocktail.jpg"/>
             <wp:cNvGraphicFramePr>
               <a:graphicFrameLocks xmlns:a="http://schemas.openxmlformats.org/drawingml/2006/main" noChangeAspect="1"/>
             </wp:cNvGraphicFramePr>
@@ -627,7 +624,7 @@
               <a:graphicData uri="http://schemas.openxmlformats.org/drawingml/2006/picture">
                 <pic:pic xmlns:pic="http://schemas.openxmlformats.org/drawingml/2006/picture">
                   <pic:nvPicPr>
-                    <pic:cNvPr id="0" name="Picture 1" descr="K:\Eigene Dateien\Feuerwehr\2013\GN\Markerl\Markerl Cocktail.jpg"/>
+                    <pic:cNvPr id="0" name="Picture 1" descr="K:\Eigene Dateien\Feuerwehr\Glarea Nox\2014\Markerl\Markerl Cocktail.jpg"/>
                     <pic:cNvPicPr>
                       <a:picLocks noChangeAspect="1" noChangeArrowheads="1"/>
                     </pic:cNvPicPr>
@@ -672,7 +669,7 @@
       </w:r>
       <w:r>
         <w:drawing>
-          <wp:anchor distT="0" distB="0" distL="114300" distR="114300" simplePos="0" relativeHeight="251694080" behindDoc="1" locked="0" layoutInCell="1" allowOverlap="1" wp14:anchorId="1522B0B2" wp14:editId="6EE15502">
+          <wp:anchor distT="0" distB="0" distL="114300" distR="114300" simplePos="0" relativeHeight="251689984" behindDoc="1" locked="0" layoutInCell="1" allowOverlap="1" wp14:anchorId="6C3CA51F" wp14:editId="6D978F6B">
             <wp:simplePos x="0" y="0"/>
             <wp:positionH relativeFrom="column">
               <wp:posOffset>-1905000</wp:posOffset>
@@ -691,7 +688,7 @@
                 <wp:lineTo x="0" y="0"/>
               </wp:wrapPolygon>
             </wp:wrapTight>
-            <wp:docPr id="36" name="Grafik 36" descr="K:\Eigene Dateien\Feuerwehr\2013\GN\Markerl\Markerl Cocktail.jpg"/>
+            <wp:docPr id="17" name="Grafik 17" descr="K:\Eigene Dateien\Feuerwehr\Glarea Nox\2014\Markerl\Markerl Cocktail.jpg"/>
             <wp:cNvGraphicFramePr>
               <a:graphicFrameLocks xmlns:a="http://schemas.openxmlformats.org/drawingml/2006/main" noChangeAspect="1"/>
             </wp:cNvGraphicFramePr>
@@ -699,7 +696,7 @@
               <a:graphicData uri="http://schemas.openxmlformats.org/drawingml/2006/picture">
                 <pic:pic xmlns:pic="http://schemas.openxmlformats.org/drawingml/2006/picture">
                   <pic:nvPicPr>
-                    <pic:cNvPr id="0" name="Picture 1" descr="K:\Eigene Dateien\Feuerwehr\2013\GN\Markerl\Markerl Cocktail.jpg"/>
+                    <pic:cNvPr id="0" name="Picture 1" descr="K:\Eigene Dateien\Feuerwehr\Glarea Nox\2014\Markerl\Markerl Cocktail.jpg"/>
                     <pic:cNvPicPr>
                       <a:picLocks noChangeAspect="1" noChangeArrowheads="1"/>
                     </pic:cNvPicPr>
@@ -744,10 +741,10 @@
       </w:r>
       <w:r>
         <w:drawing>
-          <wp:anchor distT="0" distB="0" distL="114300" distR="114300" simplePos="0" relativeHeight="251693056" behindDoc="1" locked="0" layoutInCell="1" allowOverlap="1" wp14:anchorId="55871E58" wp14:editId="3BA3F01C">
+          <wp:anchor distT="0" distB="0" distL="114300" distR="114300" simplePos="0" relativeHeight="251687936" behindDoc="1" locked="0" layoutInCell="1" allowOverlap="1" wp14:anchorId="6A65F122" wp14:editId="63E08987">
             <wp:simplePos x="0" y="0"/>
             <wp:positionH relativeFrom="column">
-              <wp:posOffset>-3705225</wp:posOffset>
+              <wp:posOffset>-3712210</wp:posOffset>
             </wp:positionH>
             <wp:positionV relativeFrom="paragraph">
               <wp:posOffset>3903980</wp:posOffset>
@@ -763,7 +760,7 @@
                 <wp:lineTo x="0" y="0"/>
               </wp:wrapPolygon>
             </wp:wrapTight>
-            <wp:docPr id="35" name="Grafik 35" descr="K:\Eigene Dateien\Feuerwehr\2013\GN\Markerl\Markerl Cocktail.jpg"/>
+            <wp:docPr id="15" name="Grafik 15" descr="K:\Eigene Dateien\Feuerwehr\Glarea Nox\2014\Markerl\Markerl Cocktail.jpg"/>
             <wp:cNvGraphicFramePr>
               <a:graphicFrameLocks xmlns:a="http://schemas.openxmlformats.org/drawingml/2006/main" noChangeAspect="1"/>
             </wp:cNvGraphicFramePr>
@@ -771,7 +768,7 @@
               <a:graphicData uri="http://schemas.openxmlformats.org/drawingml/2006/picture">
                 <pic:pic xmlns:pic="http://schemas.openxmlformats.org/drawingml/2006/picture">
                   <pic:nvPicPr>
-                    <pic:cNvPr id="0" name="Picture 1" descr="K:\Eigene Dateien\Feuerwehr\2013\GN\Markerl\Markerl Cocktail.jpg"/>
+                    <pic:cNvPr id="0" name="Picture 1" descr="K:\Eigene Dateien\Feuerwehr\Glarea Nox\2014\Markerl\Markerl Cocktail.jpg"/>
                     <pic:cNvPicPr>
                       <a:picLocks noChangeAspect="1" noChangeArrowheads="1"/>
                     </pic:cNvPicPr>
@@ -816,10 +813,10 @@
       </w:r>
       <w:r>
         <w:drawing>
-          <wp:anchor distT="0" distB="0" distL="114300" distR="114300" simplePos="0" relativeHeight="251692032" behindDoc="1" locked="0" layoutInCell="1" allowOverlap="1" wp14:anchorId="1B3F295B" wp14:editId="612250F6">
+          <wp:anchor distT="0" distB="0" distL="114300" distR="114300" simplePos="0" relativeHeight="251685888" behindDoc="1" locked="0" layoutInCell="1" allowOverlap="1" wp14:anchorId="3808FAA0" wp14:editId="4B83AC42">
             <wp:simplePos x="0" y="0"/>
             <wp:positionH relativeFrom="column">
-              <wp:posOffset>-5505450</wp:posOffset>
+              <wp:posOffset>-5512435</wp:posOffset>
             </wp:positionH>
             <wp:positionV relativeFrom="paragraph">
               <wp:posOffset>3903980</wp:posOffset>
@@ -835,7 +832,7 @@
                 <wp:lineTo x="0" y="0"/>
               </wp:wrapPolygon>
             </wp:wrapTight>
-            <wp:docPr id="34" name="Grafik 34" descr="K:\Eigene Dateien\Feuerwehr\2013\GN\Markerl\Markerl Cocktail.jpg"/>
+            <wp:docPr id="14" name="Grafik 14" descr="K:\Eigene Dateien\Feuerwehr\Glarea Nox\2014\Markerl\Markerl Cocktail.jpg"/>
             <wp:cNvGraphicFramePr>
               <a:graphicFrameLocks xmlns:a="http://schemas.openxmlformats.org/drawingml/2006/main" noChangeAspect="1"/>
             </wp:cNvGraphicFramePr>
@@ -843,7 +840,7 @@
               <a:graphicData uri="http://schemas.openxmlformats.org/drawingml/2006/picture">
                 <pic:pic xmlns:pic="http://schemas.openxmlformats.org/drawingml/2006/picture">
                   <pic:nvPicPr>
-                    <pic:cNvPr id="0" name="Picture 1" descr="K:\Eigene Dateien\Feuerwehr\2013\GN\Markerl\Markerl Cocktail.jpg"/>
+                    <pic:cNvPr id="0" name="Picture 1" descr="K:\Eigene Dateien\Feuerwehr\Glarea Nox\2014\Markerl\Markerl Cocktail.jpg"/>
                     <pic:cNvPicPr>
                       <a:picLocks noChangeAspect="1" noChangeArrowheads="1"/>
                     </pic:cNvPicPr>
@@ -888,7 +885,7 @@
       </w:r>
       <w:r>
         <w:drawing>
-          <wp:anchor distT="0" distB="0" distL="114300" distR="114300" simplePos="0" relativeHeight="251689984" behindDoc="1" locked="0" layoutInCell="1" allowOverlap="1" wp14:anchorId="36FDFE4B" wp14:editId="49114A6E">
+          <wp:anchor distT="0" distB="0" distL="114300" distR="114300" simplePos="0" relativeHeight="251683840" behindDoc="1" locked="0" layoutInCell="1" allowOverlap="1" wp14:anchorId="207CB96B" wp14:editId="6BE1FEFB">
             <wp:simplePos x="0" y="0"/>
             <wp:positionH relativeFrom="column">
               <wp:posOffset>-1905000</wp:posOffset>
@@ -907,7 +904,7 @@
                 <wp:lineTo x="0" y="0"/>
               </wp:wrapPolygon>
             </wp:wrapTight>
-            <wp:docPr id="33" name="Grafik 33" descr="K:\Eigene Dateien\Feuerwehr\2013\GN\Markerl\Markerl Cocktail.jpg"/>
+            <wp:docPr id="13" name="Grafik 13" descr="K:\Eigene Dateien\Feuerwehr\Glarea Nox\2014\Markerl\Markerl Cocktail.jpg"/>
             <wp:cNvGraphicFramePr>
               <a:graphicFrameLocks xmlns:a="http://schemas.openxmlformats.org/drawingml/2006/main" noChangeAspect="1"/>
             </wp:cNvGraphicFramePr>
@@ -915,7 +912,7 @@
               <a:graphicData uri="http://schemas.openxmlformats.org/drawingml/2006/picture">
                 <pic:pic xmlns:pic="http://schemas.openxmlformats.org/drawingml/2006/picture">
                   <pic:nvPicPr>
-                    <pic:cNvPr id="0" name="Picture 1" descr="K:\Eigene Dateien\Feuerwehr\2013\GN\Markerl\Markerl Cocktail.jpg"/>
+                    <pic:cNvPr id="0" name="Picture 1" descr="K:\Eigene Dateien\Feuerwehr\Glarea Nox\2014\Markerl\Markerl Cocktail.jpg"/>
                     <pic:cNvPicPr>
                       <a:picLocks noChangeAspect="1" noChangeArrowheads="1"/>
                     </pic:cNvPicPr>
@@ -960,10 +957,10 @@
       </w:r>
       <w:r>
         <w:drawing>
-          <wp:anchor distT="0" distB="0" distL="114300" distR="114300" simplePos="0" relativeHeight="251688960" behindDoc="1" locked="0" layoutInCell="1" allowOverlap="1" wp14:anchorId="376126DE" wp14:editId="251CE260">
+          <wp:anchor distT="0" distB="0" distL="114300" distR="114300" simplePos="0" relativeHeight="251681792" behindDoc="1" locked="0" layoutInCell="1" allowOverlap="1" wp14:anchorId="57FFDD77" wp14:editId="0DE008DB">
             <wp:simplePos x="0" y="0"/>
             <wp:positionH relativeFrom="column">
-              <wp:posOffset>-3705225</wp:posOffset>
+              <wp:posOffset>-3712210</wp:posOffset>
             </wp:positionH>
             <wp:positionV relativeFrom="paragraph">
               <wp:posOffset>2618105</wp:posOffset>
@@ -979,7 +976,7 @@
                 <wp:lineTo x="0" y="0"/>
               </wp:wrapPolygon>
             </wp:wrapTight>
-            <wp:docPr id="32" name="Grafik 32" descr="K:\Eigene Dateien\Feuerwehr\2013\GN\Markerl\Markerl Cocktail.jpg"/>
+            <wp:docPr id="12" name="Grafik 12" descr="K:\Eigene Dateien\Feuerwehr\Glarea Nox\2014\Markerl\Markerl Cocktail.jpg"/>
             <wp:cNvGraphicFramePr>
               <a:graphicFrameLocks xmlns:a="http://schemas.openxmlformats.org/drawingml/2006/main" noChangeAspect="1"/>
             </wp:cNvGraphicFramePr>
@@ -987,7 +984,7 @@
               <a:graphicData uri="http://schemas.openxmlformats.org/drawingml/2006/picture">
                 <pic:pic xmlns:pic="http://schemas.openxmlformats.org/drawingml/2006/picture">
                   <pic:nvPicPr>
-                    <pic:cNvPr id="0" name="Picture 1" descr="K:\Eigene Dateien\Feuerwehr\2013\GN\Markerl\Markerl Cocktail.jpg"/>
+                    <pic:cNvPr id="0" name="Picture 1" descr="K:\Eigene Dateien\Feuerwehr\Glarea Nox\2014\Markerl\Markerl Cocktail.jpg"/>
                     <pic:cNvPicPr>
                       <a:picLocks noChangeAspect="1" noChangeArrowheads="1"/>
                     </pic:cNvPicPr>
@@ -1032,10 +1029,10 @@
       </w:r>
       <w:r>
         <w:drawing>
-          <wp:anchor distT="0" distB="0" distL="114300" distR="114300" simplePos="0" relativeHeight="251687936" behindDoc="1" locked="0" layoutInCell="1" allowOverlap="1" wp14:anchorId="60253A8A" wp14:editId="0F43ACC8">
+          <wp:anchor distT="0" distB="0" distL="114300" distR="114300" simplePos="0" relativeHeight="251679744" behindDoc="1" locked="0" layoutInCell="1" allowOverlap="1" wp14:anchorId="66C07F3D" wp14:editId="01DE4485">
             <wp:simplePos x="0" y="0"/>
             <wp:positionH relativeFrom="column">
-              <wp:posOffset>-5505450</wp:posOffset>
+              <wp:posOffset>-5512435</wp:posOffset>
             </wp:positionH>
             <wp:positionV relativeFrom="paragraph">
               <wp:posOffset>2618105</wp:posOffset>
@@ -1051,7 +1048,7 @@
                 <wp:lineTo x="0" y="0"/>
               </wp:wrapPolygon>
             </wp:wrapTight>
-            <wp:docPr id="31" name="Grafik 31" descr="K:\Eigene Dateien\Feuerwehr\2013\GN\Markerl\Markerl Cocktail.jpg"/>
+            <wp:docPr id="11" name="Grafik 11" descr="K:\Eigene Dateien\Feuerwehr\Glarea Nox\2014\Markerl\Markerl Cocktail.jpg"/>
             <wp:cNvGraphicFramePr>
               <a:graphicFrameLocks xmlns:a="http://schemas.openxmlformats.org/drawingml/2006/main" noChangeAspect="1"/>
             </wp:cNvGraphicFramePr>
@@ -1059,7 +1056,7 @@
               <a:graphicData uri="http://schemas.openxmlformats.org/drawingml/2006/picture">
                 <pic:pic xmlns:pic="http://schemas.openxmlformats.org/drawingml/2006/picture">
                   <pic:nvPicPr>
-                    <pic:cNvPr id="0" name="Picture 1" descr="K:\Eigene Dateien\Feuerwehr\2013\GN\Markerl\Markerl Cocktail.jpg"/>
+                    <pic:cNvPr id="0" name="Picture 1" descr="K:\Eigene Dateien\Feuerwehr\Glarea Nox\2014\Markerl\Markerl Cocktail.jpg"/>
                     <pic:cNvPicPr>
                       <a:picLocks noChangeAspect="1" noChangeArrowheads="1"/>
                     </pic:cNvPicPr>
@@ -1104,7 +1101,7 @@
       </w:r>
       <w:r>
         <w:drawing>
-          <wp:anchor distT="0" distB="0" distL="114300" distR="114300" simplePos="0" relativeHeight="251685888" behindDoc="1" locked="0" layoutInCell="1" allowOverlap="1" wp14:anchorId="55C22B6D" wp14:editId="1508DC27">
+          <wp:anchor distT="0" distB="0" distL="114300" distR="114300" simplePos="0" relativeHeight="251677696" behindDoc="1" locked="0" layoutInCell="1" allowOverlap="1" wp14:anchorId="63907160" wp14:editId="375A6883">
             <wp:simplePos x="0" y="0"/>
             <wp:positionH relativeFrom="column">
               <wp:posOffset>-1905000</wp:posOffset>
@@ -1123,7 +1120,7 @@
                 <wp:lineTo x="0" y="0"/>
               </wp:wrapPolygon>
             </wp:wrapTight>
-            <wp:docPr id="30" name="Grafik 30" descr="K:\Eigene Dateien\Feuerwehr\2013\GN\Markerl\Markerl Cocktail.jpg"/>
+            <wp:docPr id="9" name="Grafik 9" descr="K:\Eigene Dateien\Feuerwehr\Glarea Nox\2014\Markerl\Markerl Cocktail.jpg"/>
             <wp:cNvGraphicFramePr>
               <a:graphicFrameLocks xmlns:a="http://schemas.openxmlformats.org/drawingml/2006/main" noChangeAspect="1"/>
             </wp:cNvGraphicFramePr>
@@ -1131,7 +1128,7 @@
               <a:graphicData uri="http://schemas.openxmlformats.org/drawingml/2006/picture">
                 <pic:pic xmlns:pic="http://schemas.openxmlformats.org/drawingml/2006/picture">
                   <pic:nvPicPr>
-                    <pic:cNvPr id="0" name="Picture 1" descr="K:\Eigene Dateien\Feuerwehr\2013\GN\Markerl\Markerl Cocktail.jpg"/>
+                    <pic:cNvPr id="0" name="Picture 1" descr="K:\Eigene Dateien\Feuerwehr\Glarea Nox\2014\Markerl\Markerl Cocktail.jpg"/>
                     <pic:cNvPicPr>
                       <a:picLocks noChangeAspect="1" noChangeArrowheads="1"/>
                     </pic:cNvPicPr>
@@ -1176,10 +1173,10 @@
       </w:r>
       <w:r>
         <w:drawing>
-          <wp:anchor distT="0" distB="0" distL="114300" distR="114300" simplePos="0" relativeHeight="251684864" behindDoc="1" locked="0" layoutInCell="1" allowOverlap="1" wp14:anchorId="0FF278B2" wp14:editId="640D04CD">
+          <wp:anchor distT="0" distB="0" distL="114300" distR="114300" simplePos="0" relativeHeight="251675648" behindDoc="1" locked="0" layoutInCell="1" allowOverlap="1" wp14:anchorId="22682E00" wp14:editId="11B989A0">
             <wp:simplePos x="0" y="0"/>
             <wp:positionH relativeFrom="column">
-              <wp:posOffset>-3705225</wp:posOffset>
+              <wp:posOffset>-3712210</wp:posOffset>
             </wp:positionH>
             <wp:positionV relativeFrom="paragraph">
               <wp:posOffset>1332230</wp:posOffset>
@@ -1195,7 +1192,7 @@
                 <wp:lineTo x="0" y="0"/>
               </wp:wrapPolygon>
             </wp:wrapTight>
-            <wp:docPr id="29" name="Grafik 29" descr="K:\Eigene Dateien\Feuerwehr\2013\GN\Markerl\Markerl Cocktail.jpg"/>
+            <wp:docPr id="8" name="Grafik 8" descr="K:\Eigene Dateien\Feuerwehr\Glarea Nox\2014\Markerl\Markerl Cocktail.jpg"/>
             <wp:cNvGraphicFramePr>
               <a:graphicFrameLocks xmlns:a="http://schemas.openxmlformats.org/drawingml/2006/main" noChangeAspect="1"/>
             </wp:cNvGraphicFramePr>
@@ -1203,7 +1200,7 @@
               <a:graphicData uri="http://schemas.openxmlformats.org/drawingml/2006/picture">
                 <pic:pic xmlns:pic="http://schemas.openxmlformats.org/drawingml/2006/picture">
                   <pic:nvPicPr>
-                    <pic:cNvPr id="0" name="Picture 1" descr="K:\Eigene Dateien\Feuerwehr\2013\GN\Markerl\Markerl Cocktail.jpg"/>
+                    <pic:cNvPr id="0" name="Picture 1" descr="K:\Eigene Dateien\Feuerwehr\Glarea Nox\2014\Markerl\Markerl Cocktail.jpg"/>
                     <pic:cNvPicPr>
                       <a:picLocks noChangeAspect="1" noChangeArrowheads="1"/>
                     </pic:cNvPicPr>
@@ -1248,10 +1245,10 @@
       </w:r>
       <w:r>
         <w:drawing>
-          <wp:anchor distT="0" distB="0" distL="114300" distR="114300" simplePos="0" relativeHeight="251683840" behindDoc="1" locked="0" layoutInCell="1" allowOverlap="1" wp14:anchorId="627E18E4" wp14:editId="1A8DDCAA">
+          <wp:anchor distT="0" distB="0" distL="114300" distR="114300" simplePos="0" relativeHeight="251673600" behindDoc="1" locked="0" layoutInCell="1" allowOverlap="1" wp14:anchorId="15E16784" wp14:editId="034CE2C3">
             <wp:simplePos x="0" y="0"/>
             <wp:positionH relativeFrom="column">
-              <wp:posOffset>-5505450</wp:posOffset>
+              <wp:posOffset>-5512435</wp:posOffset>
             </wp:positionH>
             <wp:positionV relativeFrom="paragraph">
               <wp:posOffset>1332230</wp:posOffset>
@@ -1267,7 +1264,7 @@
                 <wp:lineTo x="0" y="0"/>
               </wp:wrapPolygon>
             </wp:wrapTight>
-            <wp:docPr id="28" name="Grafik 28" descr="K:\Eigene Dateien\Feuerwehr\2013\GN\Markerl\Markerl Cocktail.jpg"/>
+            <wp:docPr id="7" name="Grafik 7" descr="K:\Eigene Dateien\Feuerwehr\Glarea Nox\2014\Markerl\Markerl Cocktail.jpg"/>
             <wp:cNvGraphicFramePr>
               <a:graphicFrameLocks xmlns:a="http://schemas.openxmlformats.org/drawingml/2006/main" noChangeAspect="1"/>
             </wp:cNvGraphicFramePr>
@@ -1275,7 +1272,7 @@
               <a:graphicData uri="http://schemas.openxmlformats.org/drawingml/2006/picture">
                 <pic:pic xmlns:pic="http://schemas.openxmlformats.org/drawingml/2006/picture">
                   <pic:nvPicPr>
-                    <pic:cNvPr id="0" name="Picture 1" descr="K:\Eigene Dateien\Feuerwehr\2013\GN\Markerl\Markerl Cocktail.jpg"/>
+                    <pic:cNvPr id="0" name="Picture 1" descr="K:\Eigene Dateien\Feuerwehr\Glarea Nox\2014\Markerl\Markerl Cocktail.jpg"/>
                     <pic:cNvPicPr>
                       <a:picLocks noChangeAspect="1" noChangeArrowheads="1"/>
                     </pic:cNvPicPr>
@@ -1320,7 +1317,7 @@
       </w:r>
       <w:r>
         <w:drawing>
-          <wp:anchor distT="0" distB="0" distL="114300" distR="114300" simplePos="0" relativeHeight="251681792" behindDoc="1" locked="0" layoutInCell="1" allowOverlap="1" wp14:anchorId="660205B1" wp14:editId="76A13E19">
+          <wp:anchor distT="0" distB="0" distL="114300" distR="114300" simplePos="0" relativeHeight="251671552" behindDoc="1" locked="0" layoutInCell="1" allowOverlap="1" wp14:anchorId="480FD39A" wp14:editId="22359F93">
             <wp:simplePos x="0" y="0"/>
             <wp:positionH relativeFrom="column">
               <wp:posOffset>-1905000</wp:posOffset>
@@ -1339,7 +1336,7 @@
                 <wp:lineTo x="0" y="0"/>
               </wp:wrapPolygon>
             </wp:wrapTight>
-            <wp:docPr id="27" name="Grafik 27" descr="K:\Eigene Dateien\Feuerwehr\2013\GN\Markerl\Markerl Cocktail.jpg"/>
+            <wp:docPr id="6" name="Grafik 6" descr="K:\Eigene Dateien\Feuerwehr\Glarea Nox\2014\Markerl\Markerl Cocktail.jpg"/>
             <wp:cNvGraphicFramePr>
               <a:graphicFrameLocks xmlns:a="http://schemas.openxmlformats.org/drawingml/2006/main" noChangeAspect="1"/>
             </wp:cNvGraphicFramePr>
@@ -1347,7 +1344,7 @@
               <a:graphicData uri="http://schemas.openxmlformats.org/drawingml/2006/picture">
                 <pic:pic xmlns:pic="http://schemas.openxmlformats.org/drawingml/2006/picture">
                   <pic:nvPicPr>
-                    <pic:cNvPr id="0" name="Picture 1" descr="K:\Eigene Dateien\Feuerwehr\2013\GN\Markerl\Markerl Cocktail.jpg"/>
+                    <pic:cNvPr id="0" name="Picture 1" descr="K:\Eigene Dateien\Feuerwehr\Glarea Nox\2014\Markerl\Markerl Cocktail.jpg"/>
                     <pic:cNvPicPr>
                       <a:picLocks noChangeAspect="1" noChangeArrowheads="1"/>
                     </pic:cNvPicPr>
@@ -1392,10 +1389,10 @@
       </w:r>
       <w:r>
         <w:drawing>
-          <wp:anchor distT="0" distB="0" distL="114300" distR="114300" simplePos="0" relativeHeight="251680768" behindDoc="1" locked="0" layoutInCell="1" allowOverlap="1" wp14:anchorId="22D84D61" wp14:editId="5F1D454C">
+          <wp:anchor distT="0" distB="0" distL="114300" distR="114300" simplePos="0" relativeHeight="251669504" behindDoc="1" locked="0" layoutInCell="1" allowOverlap="1" wp14:anchorId="7E37A211" wp14:editId="375153F2">
             <wp:simplePos x="0" y="0"/>
             <wp:positionH relativeFrom="column">
-              <wp:posOffset>-3705225</wp:posOffset>
+              <wp:posOffset>-3712210</wp:posOffset>
             </wp:positionH>
             <wp:positionV relativeFrom="paragraph">
               <wp:posOffset>46355</wp:posOffset>
@@ -1411,7 +1408,7 @@
                 <wp:lineTo x="0" y="0"/>
               </wp:wrapPolygon>
             </wp:wrapTight>
-            <wp:docPr id="26" name="Grafik 26" descr="K:\Eigene Dateien\Feuerwehr\2013\GN\Markerl\Markerl Cocktail.jpg"/>
+            <wp:docPr id="5" name="Grafik 5" descr="K:\Eigene Dateien\Feuerwehr\Glarea Nox\2014\Markerl\Markerl Cocktail.jpg"/>
             <wp:cNvGraphicFramePr>
               <a:graphicFrameLocks xmlns:a="http://schemas.openxmlformats.org/drawingml/2006/main" noChangeAspect="1"/>
             </wp:cNvGraphicFramePr>
@@ -1419,7 +1416,7 @@
               <a:graphicData uri="http://schemas.openxmlformats.org/drawingml/2006/picture">
                 <pic:pic xmlns:pic="http://schemas.openxmlformats.org/drawingml/2006/picture">
                   <pic:nvPicPr>
-                    <pic:cNvPr id="0" name="Picture 1" descr="K:\Eigene Dateien\Feuerwehr\2013\GN\Markerl\Markerl Cocktail.jpg"/>
+                    <pic:cNvPr id="0" name="Picture 1" descr="K:\Eigene Dateien\Feuerwehr\Glarea Nox\2014\Markerl\Markerl Cocktail.jpg"/>
                     <pic:cNvPicPr>
                       <a:picLocks noChangeAspect="1" noChangeArrowheads="1"/>
                     </pic:cNvPicPr>
@@ -1464,10 +1461,10 @@
       </w:r>
       <w:r>
         <w:drawing>
-          <wp:anchor distT="0" distB="0" distL="114300" distR="114300" simplePos="0" relativeHeight="251679744" behindDoc="1" locked="0" layoutInCell="1" allowOverlap="1" wp14:anchorId="00F86442" wp14:editId="542ADDD0">
+          <wp:anchor distT="0" distB="0" distL="114300" distR="114300" simplePos="0" relativeHeight="251667456" behindDoc="1" locked="0" layoutInCell="1" allowOverlap="1" wp14:anchorId="460E48CD" wp14:editId="2D0BAACE">
             <wp:simplePos x="0" y="0"/>
             <wp:positionH relativeFrom="column">
-              <wp:posOffset>-5505450</wp:posOffset>
+              <wp:posOffset>-5512435</wp:posOffset>
             </wp:positionH>
             <wp:positionV relativeFrom="paragraph">
               <wp:posOffset>46355</wp:posOffset>
@@ -1483,7 +1480,7 @@
                 <wp:lineTo x="0" y="0"/>
               </wp:wrapPolygon>
             </wp:wrapTight>
-            <wp:docPr id="25" name="Grafik 25" descr="K:\Eigene Dateien\Feuerwehr\2013\GN\Markerl\Markerl Cocktail.jpg"/>
+            <wp:docPr id="4" name="Grafik 4" descr="K:\Eigene Dateien\Feuerwehr\Glarea Nox\2014\Markerl\Markerl Cocktail.jpg"/>
             <wp:cNvGraphicFramePr>
               <a:graphicFrameLocks xmlns:a="http://schemas.openxmlformats.org/drawingml/2006/main" noChangeAspect="1"/>
             </wp:cNvGraphicFramePr>
@@ -1491,7 +1488,7 @@
               <a:graphicData uri="http://schemas.openxmlformats.org/drawingml/2006/picture">
                 <pic:pic xmlns:pic="http://schemas.openxmlformats.org/drawingml/2006/picture">
                   <pic:nvPicPr>
-                    <pic:cNvPr id="0" name="Picture 1" descr="K:\Eigene Dateien\Feuerwehr\2013\GN\Markerl\Markerl Cocktail.jpg"/>
+                    <pic:cNvPr id="0" name="Picture 1" descr="K:\Eigene Dateien\Feuerwehr\Glarea Nox\2014\Markerl\Markerl Cocktail.jpg"/>
                     <pic:cNvPicPr>
                       <a:picLocks noChangeAspect="1" noChangeArrowheads="1"/>
                     </pic:cNvPicPr>
@@ -1550,10 +1547,10 @@
   <w:docDefaults>
     <w:rPrDefault>
       <w:rPr>
-        <w:rFonts w:asciiTheme="minorHAnsi" w:eastAsiaTheme="minorHAnsi" w:hAnsiTheme="minorHAnsi" w:cstheme="minorBidi"/>
+        <w:rFonts w:asciiTheme="minorHAnsi" w:eastAsiaTheme="minorEastAsia" w:hAnsiTheme="minorHAnsi" w:cstheme="minorBidi"/>
         <w:sz w:val="22"/>
         <w:szCs w:val="22"/>
-        <w:lang w:val="de-AT" w:eastAsia="en-US" w:bidi="ar-SA"/>
+        <w:lang w:val="de-AT" w:eastAsia="de-AT" w:bidi="ar-SA"/>
       </w:rPr>
     </w:rPrDefault>
     <w:pPrDefault>
@@ -1704,7 +1701,6 @@
   <w:style w:type="paragraph" w:default="1" w:styleId="Standard">
     <w:name w:val="Normal"/>
     <w:qFormat/>
-    <w:rsid w:val="002463C2"/>
   </w:style>
   <w:style w:type="character" w:default="1" w:styleId="Absatz-Standardschriftart">
     <w:name w:val="Default Paragraph Font"/>
@@ -1952,6 +1948,36 @@
     <w:uiPriority w:val="99"/>
     <w:semiHidden/>
     <w:unhideWhenUsed/>
+  </w:style>
+  <w:style w:type="paragraph" w:styleId="Sprechblasentext">
+    <w:name w:val="Balloon Text"/>
+    <w:basedOn w:val="Standard"/>
+    <w:link w:val="SprechblasentextZchn"/>
+    <w:uiPriority w:val="99"/>
+    <w:semiHidden/>
+    <w:unhideWhenUsed/>
+    <w:rsid w:val="000C6278"/>
+    <w:pPr>
+      <w:spacing w:after="0" w:line="240" w:lineRule="auto"/>
+    </w:pPr>
+    <w:rPr>
+      <w:rFonts w:ascii="Tahoma" w:hAnsi="Tahoma" w:cs="Tahoma"/>
+      <w:sz w:val="16"/>
+      <w:szCs w:val="16"/>
+    </w:rPr>
+  </w:style>
+  <w:style w:type="character" w:customStyle="1" w:styleId="SprechblasentextZchn">
+    <w:name w:val="Sprechblasentext Zchn"/>
+    <w:basedOn w:val="Absatz-Standardschriftart"/>
+    <w:link w:val="Sprechblasentext"/>
+    <w:uiPriority w:val="99"/>
+    <w:semiHidden/>
+    <w:rsid w:val="000C6278"/>
+    <w:rPr>
+      <w:rFonts w:ascii="Tahoma" w:hAnsi="Tahoma" w:cs="Tahoma"/>
+      <w:sz w:val="16"/>
+      <w:szCs w:val="16"/>
+    </w:rPr>
   </w:style>
 </w:styles>
 </file>

</xml_diff>